<commit_message>
updated fullCyc2 microcosm protocol
</commit_message>
<xml_diff>
--- a/microcosm/SIP_fullCyc2_microcosm.docx
+++ b/microcosm/SIP_fullCyc2_microcosm.docx
@@ -602,10 +602,40 @@
       <w:pPr>
         <w:pStyle w:val="Heading2"/>
       </w:pPr>
-      <w:bookmarkStart w:id="30" w:name="gas-sampling"/>
+      <w:bookmarkStart w:id="30" w:name="microcosm-headspace-sampling"/>
       <w:bookmarkEnd w:id="30"/>
       <w:r>
-        <w:t xml:space="preserve">Gas Sampling</w:t>
+        <w:t xml:space="preserve">Microcosm headspace Sampling</w:t>
+      </w:r>
+    </w:p>
+    <w:p>
+      <w:pPr>
+        <w:pStyle w:val="Compact"/>
+        <w:numPr>
+          <w:numId w:val="1014"/>
+          <w:ilvl w:val="0"/>
+        </w:numPr>
+      </w:pPr>
+      <w:r>
+        <w:t xml:space="preserve">The goal is to measure 12C-CO</w:t>
+      </w:r>
+      <w:r>
+        <w:t xml:space="preserve">2</w:t>
+      </w:r>
+      <w:r>
+        <w:t xml:space="preserve"> </w:t>
+      </w:r>
+      <w:r>
+        <w:t xml:space="preserve">and 13C-CO</w:t>
+      </w:r>
+      <w:r>
+        <w:t xml:space="preserve">2</w:t>
+      </w:r>
+      <w:r>
+        <w:t xml:space="preserve"> </w:t>
+      </w:r>
+      <w:r>
+        <w:t xml:space="preserve">in the microcosms to determine respiration rates of all C and just 13C.</w:t>
       </w:r>
     </w:p>
     <w:p>
@@ -622,7 +652,7 @@
       <w:pPr>
         <w:pStyle w:val="Compact"/>
         <w:numPr>
-          <w:numId w:val="1014"/>
+          <w:numId w:val="1015"/>
           <w:ilvl w:val="0"/>
         </w:numPr>
       </w:pPr>
@@ -634,7 +664,7 @@
       <w:pPr>
         <w:pStyle w:val="Compact"/>
         <w:numPr>
-          <w:numId w:val="1015"/>
+          <w:numId w:val="1016"/>
           <w:ilvl w:val="0"/>
         </w:numPr>
       </w:pPr>
@@ -646,19 +676,31 @@
       <w:pPr>
         <w:pStyle w:val="Compact"/>
         <w:numPr>
-          <w:numId w:val="1016"/>
-          <w:ilvl w:val="0"/>
-        </w:numPr>
-      </w:pPr>
-      <w:r>
-        <w:t xml:space="preserve">6 of the 10 mL gas vials (pre-crimped with blue butyl rubber stoppers)</w:t>
-      </w:r>
-    </w:p>
-    <w:p>
-      <w:pPr>
-        <w:pStyle w:val="Compact"/>
-        <w:numPr>
-          <w:numId w:val="1016"/>
+          <w:numId w:val="1017"/>
+          <w:ilvl w:val="0"/>
+        </w:numPr>
+      </w:pPr>
+      <w:r>
+        <w:t xml:space="preserve">7 (or 8) of the 10 mL gas vials (pre-crimped with blue butyl rubber stoppers)</w:t>
+      </w:r>
+    </w:p>
+    <w:p>
+      <w:pPr>
+        <w:pStyle w:val="Compact"/>
+        <w:numPr>
+          <w:numId w:val="1018"/>
+          <w:ilvl w:val="0"/>
+        </w:numPr>
+      </w:pPr>
+      <w:r>
+        <w:t xml:space="preserve">8 vials needed if using the 8th (largest standard)</w:t>
+      </w:r>
+    </w:p>
+    <w:p>
+      <w:pPr>
+        <w:pStyle w:val="Compact"/>
+        <w:numPr>
+          <w:numId w:val="1019"/>
           <w:ilvl w:val="0"/>
         </w:numPr>
       </w:pPr>
@@ -670,7 +712,7 @@
       <w:pPr>
         <w:pStyle w:val="Compact"/>
         <w:numPr>
-          <w:numId w:val="1016"/>
+          <w:numId w:val="1019"/>
           <w:ilvl w:val="0"/>
         </w:numPr>
       </w:pPr>
@@ -682,7 +724,7 @@
       <w:pPr>
         <w:pStyle w:val="Compact"/>
         <w:numPr>
-          <w:numId w:val="1016"/>
+          <w:numId w:val="1019"/>
           <w:ilvl w:val="0"/>
         </w:numPr>
       </w:pPr>
@@ -694,7 +736,7 @@
       <w:pPr>
         <w:pStyle w:val="Compact"/>
         <w:numPr>
-          <w:numId w:val="1016"/>
+          <w:numId w:val="1019"/>
           <w:ilvl w:val="0"/>
         </w:numPr>
       </w:pPr>
@@ -706,7 +748,7 @@
       <w:pPr>
         <w:pStyle w:val="Compact"/>
         <w:numPr>
-          <w:numId w:val="1017"/>
+          <w:numId w:val="1020"/>
           <w:ilvl w:val="0"/>
         </w:numPr>
       </w:pPr>
@@ -720,7 +762,7 @@
         <w:t xml:space="preserve"> </w:t>
       </w:r>
       <w:r>
-        <w:t xml:space="preserve">~10 ml vials actually have an interval volume of ~11.5 ml (crimped with shallow septa).</w:t>
+        <w:t xml:space="preserve">~10 ml vials actually have an internal volume of ~11.6 ml (crimped with shallow septa).</w:t>
       </w:r>
     </w:p>
     <w:p>
@@ -737,7 +779,7 @@
       <w:pPr>
         <w:pStyle w:val="Compact"/>
         <w:numPr>
-          <w:numId w:val="1018"/>
+          <w:numId w:val="1021"/>
           <w:ilvl w:val="0"/>
         </w:numPr>
       </w:pPr>
@@ -749,7 +791,7 @@
       <w:pPr>
         <w:pStyle w:val="Compact"/>
         <w:numPr>
-          <w:numId w:val="1018"/>
+          <w:numId w:val="1021"/>
           <w:ilvl w:val="0"/>
         </w:numPr>
       </w:pPr>
@@ -761,7 +803,7 @@
       <w:pPr>
         <w:pStyle w:val="Compact"/>
         <w:numPr>
-          <w:numId w:val="1019"/>
+          <w:numId w:val="1022"/>
           <w:ilvl w:val="1"/>
         </w:numPr>
       </w:pPr>
@@ -773,7 +815,7 @@
       <w:pPr>
         <w:pStyle w:val="Compact"/>
         <w:numPr>
-          <w:numId w:val="1020"/>
+          <w:numId w:val="1023"/>
           <w:ilvl w:val="1"/>
         </w:numPr>
       </w:pPr>
@@ -785,7 +827,7 @@
       <w:pPr>
         <w:pStyle w:val="Compact"/>
         <w:numPr>
-          <w:numId w:val="1020"/>
+          <w:numId w:val="1023"/>
           <w:ilvl w:val="1"/>
         </w:numPr>
       </w:pPr>
@@ -797,7 +839,7 @@
       <w:pPr>
         <w:pStyle w:val="Compact"/>
         <w:numPr>
-          <w:numId w:val="1020"/>
+          <w:numId w:val="1023"/>
           <w:ilvl w:val="1"/>
         </w:numPr>
       </w:pPr>
@@ -809,7 +851,7 @@
       <w:pPr>
         <w:pStyle w:val="Compact"/>
         <w:numPr>
-          <w:numId w:val="1020"/>
+          <w:numId w:val="1023"/>
           <w:ilvl w:val="1"/>
         </w:numPr>
       </w:pPr>
@@ -821,7 +863,7 @@
       <w:pPr>
         <w:pStyle w:val="Compact"/>
         <w:numPr>
-          <w:numId w:val="1020"/>
+          <w:numId w:val="1023"/>
           <w:ilvl w:val="1"/>
         </w:numPr>
       </w:pPr>
@@ -833,7 +875,7 @@
       <w:pPr>
         <w:pStyle w:val="Compact"/>
         <w:numPr>
-          <w:numId w:val="1020"/>
+          <w:numId w:val="1023"/>
           <w:ilvl w:val="1"/>
         </w:numPr>
       </w:pPr>
@@ -845,7 +887,7 @@
       <w:pPr>
         <w:pStyle w:val="Compact"/>
         <w:numPr>
-          <w:numId w:val="1020"/>
+          <w:numId w:val="1023"/>
           <w:ilvl w:val="1"/>
         </w:numPr>
       </w:pPr>
@@ -857,12 +899,12 @@
       <w:pPr>
         <w:pStyle w:val="Compact"/>
         <w:numPr>
-          <w:numId w:val="1020"/>
-          <w:ilvl w:val="1"/>
-        </w:numPr>
-      </w:pPr>
-      <w:r>
-        <w:t xml:space="preserve">100% : 1 (if respiration rates are high)</w:t>
+          <w:numId w:val="1023"/>
+          <w:ilvl w:val="1"/>
+        </w:numPr>
+      </w:pPr>
+      <w:r>
+        <w:t xml:space="preserve">100% : 1 (only if respiration rates are high)</w:t>
       </w:r>
     </w:p>
     <w:p>
@@ -889,7 +931,7 @@
       <w:pPr>
         <w:pStyle w:val="Compact"/>
         <w:numPr>
-          <w:numId w:val="1021"/>
+          <w:numId w:val="1024"/>
           <w:ilvl w:val="0"/>
         </w:numPr>
       </w:pPr>
@@ -901,7 +943,7 @@
       <w:pPr>
         <w:pStyle w:val="Compact"/>
         <w:numPr>
-          <w:numId w:val="1022"/>
+          <w:numId w:val="1025"/>
           <w:ilvl w:val="1"/>
         </w:numPr>
       </w:pPr>
@@ -913,7 +955,7 @@
       <w:pPr>
         <w:pStyle w:val="Compact"/>
         <w:numPr>
-          <w:numId w:val="1023"/>
+          <w:numId w:val="1026"/>
           <w:ilvl w:val="2"/>
         </w:numPr>
       </w:pPr>
@@ -925,7 +967,7 @@
       <w:pPr>
         <w:pStyle w:val="Compact"/>
         <w:numPr>
-          <w:numId w:val="1022"/>
+          <w:numId w:val="1025"/>
           <w:ilvl w:val="1"/>
         </w:numPr>
       </w:pPr>
@@ -937,19 +979,19 @@
       <w:pPr>
         <w:pStyle w:val="Compact"/>
         <w:numPr>
+          <w:numId w:val="1027"/>
+          <w:ilvl w:val="2"/>
+        </w:numPr>
+      </w:pPr>
+      <w:r>
+        <w:t xml:space="preserve">Microcosm_ID</w:t>
+      </w:r>
+    </w:p>
+    <w:p>
+      <w:pPr>
+        <w:pStyle w:val="Compact"/>
+        <w:numPr>
           <w:numId w:val="1024"/>
-          <w:ilvl w:val="2"/>
-        </w:numPr>
-      </w:pPr>
-      <w:r>
-        <w:t xml:space="preserve">Microcosm_ID</w:t>
-      </w:r>
-    </w:p>
-    <w:p>
-      <w:pPr>
-        <w:pStyle w:val="Compact"/>
-        <w:numPr>
-          <w:numId w:val="1021"/>
           <w:ilvl w:val="0"/>
         </w:numPr>
       </w:pPr>
@@ -961,7 +1003,7 @@
       <w:pPr>
         <w:pStyle w:val="Compact"/>
         <w:numPr>
-          <w:numId w:val="1021"/>
+          <w:numId w:val="1024"/>
           <w:ilvl w:val="0"/>
         </w:numPr>
       </w:pPr>
@@ -973,7 +1015,7 @@
       <w:pPr>
         <w:pStyle w:val="Compact"/>
         <w:numPr>
-          <w:numId w:val="1025"/>
+          <w:numId w:val="1028"/>
           <w:ilvl w:val="1"/>
         </w:numPr>
       </w:pPr>
@@ -985,7 +1027,7 @@
       <w:pPr>
         <w:pStyle w:val="Compact"/>
         <w:numPr>
-          <w:numId w:val="1021"/>
+          <w:numId w:val="1024"/>
           <w:ilvl w:val="0"/>
         </w:numPr>
       </w:pPr>
@@ -997,7 +1039,7 @@
       <w:pPr>
         <w:pStyle w:val="Compact"/>
         <w:numPr>
-          <w:numId w:val="1026"/>
+          <w:numId w:val="1029"/>
           <w:ilvl w:val="1"/>
         </w:numPr>
       </w:pPr>
@@ -1009,7 +1051,7 @@
       <w:pPr>
         <w:pStyle w:val="Compact"/>
         <w:numPr>
-          <w:numId w:val="1026"/>
+          <w:numId w:val="1029"/>
           <w:ilvl w:val="1"/>
         </w:numPr>
       </w:pPr>
@@ -1021,7 +1063,7 @@
       <w:pPr>
         <w:pStyle w:val="Compact"/>
         <w:numPr>
-          <w:numId w:val="1021"/>
+          <w:numId w:val="1024"/>
           <w:ilvl w:val="0"/>
         </w:numPr>
       </w:pPr>
@@ -1033,31 +1075,31 @@
       <w:pPr>
         <w:pStyle w:val="Compact"/>
         <w:numPr>
-          <w:numId w:val="1021"/>
-          <w:ilvl w:val="0"/>
-        </w:numPr>
-      </w:pPr>
-      <w:r>
-        <w:t xml:space="preserve">Place safey shield beteen you and vials.</w:t>
-      </w:r>
-    </w:p>
-    <w:p>
-      <w:pPr>
-        <w:pStyle w:val="Compact"/>
-        <w:numPr>
-          <w:numId w:val="1021"/>
-          <w:ilvl w:val="0"/>
-        </w:numPr>
-      </w:pPr>
-      <w:r>
-        <w:t xml:space="preserve">Turn on venturi vacuum (sink).</w:t>
-      </w:r>
-    </w:p>
-    <w:p>
-      <w:pPr>
-        <w:pStyle w:val="Compact"/>
-        <w:numPr>
-          <w:numId w:val="1021"/>
+          <w:numId w:val="1024"/>
+          <w:ilvl w:val="0"/>
+        </w:numPr>
+      </w:pPr>
+      <w:r>
+        <w:t xml:space="preserve">Place safey shield between you and vials.</w:t>
+      </w:r>
+    </w:p>
+    <w:p>
+      <w:pPr>
+        <w:pStyle w:val="Compact"/>
+        <w:numPr>
+          <w:numId w:val="1024"/>
+          <w:ilvl w:val="0"/>
+        </w:numPr>
+      </w:pPr>
+      <w:r>
+        <w:t xml:space="preserve">Turn on venturi vacuum (at the sink).</w:t>
+      </w:r>
+    </w:p>
+    <w:p>
+      <w:pPr>
+        <w:pStyle w:val="Compact"/>
+        <w:numPr>
+          <w:numId w:val="1024"/>
           <w:ilvl w:val="0"/>
         </w:numPr>
       </w:pPr>
@@ -1069,7 +1111,7 @@
       <w:pPr>
         <w:pStyle w:val="Compact"/>
         <w:numPr>
-          <w:numId w:val="1027"/>
+          <w:numId w:val="1030"/>
           <w:ilvl w:val="1"/>
         </w:numPr>
       </w:pPr>
@@ -1090,7 +1132,7 @@
       <w:pPr>
         <w:pStyle w:val="Compact"/>
         <w:numPr>
-          <w:numId w:val="1027"/>
+          <w:numId w:val="1030"/>
           <w:ilvl w:val="1"/>
         </w:numPr>
       </w:pPr>
@@ -1102,19 +1144,19 @@
       <w:pPr>
         <w:pStyle w:val="Compact"/>
         <w:numPr>
-          <w:numId w:val="1027"/>
-          <w:ilvl w:val="1"/>
-        </w:numPr>
-      </w:pPr>
-      <w:r>
-        <w:t xml:space="preserve">Vacuum for: &gt;=10 sec (if 2 ml vials) or &gt;=20 sec (if 10 ml vials)</w:t>
-      </w:r>
-    </w:p>
-    <w:p>
-      <w:pPr>
-        <w:pStyle w:val="Compact"/>
-        <w:numPr>
-          <w:numId w:val="1027"/>
+          <w:numId w:val="1030"/>
+          <w:ilvl w:val="1"/>
+        </w:numPr>
+      </w:pPr>
+      <w:r>
+        <w:t xml:space="preserve">Vacuum for: 8 sec (if 2 ml vials) or 20 sec (if 10 ml vials)</w:t>
+      </w:r>
+    </w:p>
+    <w:p>
+      <w:pPr>
+        <w:pStyle w:val="Compact"/>
+        <w:numPr>
+          <w:numId w:val="1030"/>
           <w:ilvl w:val="1"/>
         </w:numPr>
       </w:pPr>
@@ -1126,7 +1168,7 @@
       <w:pPr>
         <w:pStyle w:val="Compact"/>
         <w:numPr>
-          <w:numId w:val="1027"/>
+          <w:numId w:val="1030"/>
           <w:ilvl w:val="1"/>
         </w:numPr>
       </w:pPr>
@@ -1138,31 +1180,43 @@
       <w:pPr>
         <w:pStyle w:val="Compact"/>
         <w:numPr>
-          <w:numId w:val="1027"/>
-          <w:ilvl w:val="1"/>
-        </w:numPr>
-      </w:pPr>
-      <w:r>
-        <w:t xml:space="preserve">Gas for: &gt;=10 sec (if 2 ml vials) or &gt;=20 sec (if 10 ml vials)</w:t>
-      </w:r>
-    </w:p>
-    <w:p>
-      <w:pPr>
-        <w:pStyle w:val="Compact"/>
-        <w:numPr>
-          <w:numId w:val="1027"/>
-          <w:ilvl w:val="1"/>
-        </w:numPr>
-      </w:pPr>
-      <w:r>
-        <w:t xml:space="preserve">Repeat vacuum-gas cycle for &gt;=5 times.</w:t>
-      </w:r>
-    </w:p>
-    <w:p>
-      <w:pPr>
-        <w:pStyle w:val="Compact"/>
-        <w:numPr>
-          <w:numId w:val="1027"/>
+          <w:numId w:val="1030"/>
+          <w:ilvl w:val="1"/>
+        </w:numPr>
+      </w:pPr>
+      <w:r>
+        <w:t xml:space="preserve">Gas for: 8 sec (if 2 ml vials) or 20 sec (if 10 ml vials)</w:t>
+      </w:r>
+    </w:p>
+    <w:p>
+      <w:pPr>
+        <w:pStyle w:val="Compact"/>
+        <w:numPr>
+          <w:numId w:val="1030"/>
+          <w:ilvl w:val="1"/>
+        </w:numPr>
+      </w:pPr>
+      <w:r>
+        <w:t xml:space="preserve">Repeat vacuum-gas cycle for 4 times.</w:t>
+      </w:r>
+    </w:p>
+    <w:p>
+      <w:pPr>
+        <w:pStyle w:val="Compact"/>
+        <w:numPr>
+          <w:numId w:val="1031"/>
+          <w:ilvl w:val="2"/>
+        </w:numPr>
+      </w:pPr>
+      <w:r>
+        <w:t xml:space="preserve">Each vial should then contain &gt;99.9% He.</w:t>
+      </w:r>
+    </w:p>
+    <w:p>
+      <w:pPr>
+        <w:pStyle w:val="Compact"/>
+        <w:numPr>
+          <w:numId w:val="1030"/>
           <w:ilvl w:val="1"/>
         </w:numPr>
       </w:pPr>
@@ -1174,24 +1228,24 @@
       <w:pPr>
         <w:pStyle w:val="Compact"/>
         <w:numPr>
-          <w:numId w:val="1021"/>
-          <w:ilvl w:val="0"/>
-        </w:numPr>
-      </w:pPr>
-      <w:r>
-        <w:t xml:space="preserve">Repeat the entire process until all vials are flushed.</w:t>
-      </w:r>
-    </w:p>
-    <w:p>
-      <w:pPr>
-        <w:pStyle w:val="Compact"/>
-        <w:numPr>
-          <w:numId w:val="1021"/>
-          <w:ilvl w:val="0"/>
-        </w:numPr>
-      </w:pPr>
-      <w:r>
-        <w:t xml:space="preserve">Turn of He tank, purge the lines, and turn of the venturi vacuum.</w:t>
+          <w:numId w:val="1024"/>
+          <w:ilvl w:val="0"/>
+        </w:numPr>
+      </w:pPr>
+      <w:r>
+        <w:t xml:space="preserve">Repeat the entire process until all vials are flushed and filled with He.</w:t>
+      </w:r>
+    </w:p>
+    <w:p>
+      <w:pPr>
+        <w:pStyle w:val="Compact"/>
+        <w:numPr>
+          <w:numId w:val="1024"/>
+          <w:ilvl w:val="0"/>
+        </w:numPr>
+      </w:pPr>
+      <w:r>
+        <w:t xml:space="preserve">Turn off He tank, purge the lines, and turn off the venturi vacuum.</w:t>
       </w:r>
     </w:p>
     <w:p>
@@ -1208,31 +1262,31 @@
       <w:pPr>
         <w:pStyle w:val="Compact"/>
         <w:numPr>
-          <w:numId w:val="1028"/>
-          <w:ilvl w:val="0"/>
-        </w:numPr>
-      </w:pPr>
-      <w:r>
-        <w:t xml:space="preserve">Use the gas standard tanks (to left in gassing station, on a ring stand)</w:t>
-      </w:r>
-    </w:p>
-    <w:p>
-      <w:pPr>
-        <w:pStyle w:val="Compact"/>
-        <w:numPr>
-          <w:numId w:val="1028"/>
-          <w:ilvl w:val="0"/>
-        </w:numPr>
-      </w:pPr>
-      <w:r>
-        <w:t xml:space="preserve">Use 1 mL and 10 mL stopcock gastight syringes to make the stds.</w:t>
-      </w:r>
-    </w:p>
-    <w:p>
-      <w:pPr>
-        <w:pStyle w:val="Compact"/>
-        <w:numPr>
-          <w:numId w:val="1029"/>
+          <w:numId w:val="1032"/>
+          <w:ilvl w:val="0"/>
+        </w:numPr>
+      </w:pPr>
+      <w:r>
+        <w:t xml:space="preserve">Use the gas standard tanks (to left in gassing station, on a ring stand).</w:t>
+      </w:r>
+    </w:p>
+    <w:p>
+      <w:pPr>
+        <w:pStyle w:val="Compact"/>
+        <w:numPr>
+          <w:numId w:val="1032"/>
+          <w:ilvl w:val="0"/>
+        </w:numPr>
+      </w:pPr>
+      <w:r>
+        <w:t xml:space="preserve">Use 10 mL stopcock gastight syringe to make the stds.</w:t>
+      </w:r>
+    </w:p>
+    <w:p>
+      <w:pPr>
+        <w:pStyle w:val="Compact"/>
+        <w:numPr>
+          <w:numId w:val="1033"/>
           <w:ilvl w:val="0"/>
         </w:numPr>
       </w:pPr>
@@ -1244,7 +1298,7 @@
       <w:pPr>
         <w:pStyle w:val="Compact"/>
         <w:numPr>
-          <w:numId w:val="1030"/>
+          <w:numId w:val="1034"/>
           <w:ilvl w:val="1"/>
         </w:numPr>
       </w:pPr>
@@ -1256,7 +1310,7 @@
       <w:pPr>
         <w:pStyle w:val="Compact"/>
         <w:numPr>
-          <w:numId w:val="1029"/>
+          <w:numId w:val="1033"/>
           <w:ilvl w:val="0"/>
         </w:numPr>
       </w:pPr>
@@ -1268,19 +1322,28 @@
       <w:pPr>
         <w:pStyle w:val="Compact"/>
         <w:numPr>
-          <w:numId w:val="1031"/>
-          <w:ilvl w:val="1"/>
-        </w:numPr>
-      </w:pPr>
-      <w:r>
-        <w:t xml:space="preserve">eg., remove 0.5 ml from vial if adding 0.5 ml CO2 gas mixture</w:t>
-      </w:r>
-    </w:p>
-    <w:p>
-      <w:pPr>
-        <w:pStyle w:val="Compact"/>
-        <w:numPr>
-          <w:numId w:val="1029"/>
+          <w:numId w:val="1035"/>
+          <w:ilvl w:val="1"/>
+        </w:numPr>
+      </w:pPr>
+      <w:r>
+        <w:t xml:space="preserve">eg., remove 1 ml from vial if adding 1 ml CO</w:t>
+      </w:r>
+      <w:r>
+        <w:t xml:space="preserve">2</w:t>
+      </w:r>
+      <w:r>
+        <w:t xml:space="preserve"> </w:t>
+      </w:r>
+      <w:r>
+        <w:t xml:space="preserve">gas mixture</w:t>
+      </w:r>
+    </w:p>
+    <w:p>
+      <w:pPr>
+        <w:pStyle w:val="Compact"/>
+        <w:numPr>
+          <w:numId w:val="1033"/>
           <w:ilvl w:val="0"/>
         </w:numPr>
       </w:pPr>
@@ -1292,7 +1355,7 @@
       <w:pPr>
         <w:pStyle w:val="Compact"/>
         <w:numPr>
-          <w:numId w:val="1029"/>
+          <w:numId w:val="1033"/>
           <w:ilvl w:val="0"/>
         </w:numPr>
       </w:pPr>
@@ -1313,19 +1376,19 @@
       <w:pPr>
         <w:pStyle w:val="Compact"/>
         <w:numPr>
-          <w:numId w:val="1032"/>
-          <w:ilvl w:val="1"/>
-        </w:numPr>
-      </w:pPr>
-      <w:r>
-        <w:t xml:space="preserve">This allows the gas to come to 1 atm which is very important for knowing exactly how much gas is in each std.</w:t>
-      </w:r>
-    </w:p>
-    <w:p>
-      <w:pPr>
-        <w:pStyle w:val="Compact"/>
-        <w:numPr>
-          <w:numId w:val="1029"/>
+          <w:numId w:val="1036"/>
+          <w:ilvl w:val="1"/>
+        </w:numPr>
+      </w:pPr>
+      <w:r>
+        <w:t xml:space="preserve">This allows the gas to come to 1 atm, which is very important for knowing exactly how much gas is in each std.</w:t>
+      </w:r>
+    </w:p>
+    <w:p>
+      <w:pPr>
+        <w:pStyle w:val="Compact"/>
+        <w:numPr>
+          <w:numId w:val="1033"/>
           <w:ilvl w:val="0"/>
         </w:numPr>
       </w:pPr>
@@ -1337,7 +1400,7 @@
       <w:pPr>
         <w:pStyle w:val="Compact"/>
         <w:numPr>
-          <w:numId w:val="1029"/>
+          <w:numId w:val="1033"/>
           <w:ilvl w:val="0"/>
         </w:numPr>
       </w:pPr>
@@ -1349,17 +1412,17 @@
       <w:pPr>
         <w:pStyle w:val="Heading4"/>
       </w:pPr>
-      <w:bookmarkStart w:id="36" w:name="sampling-microcosms"/>
+      <w:bookmarkStart w:id="36" w:name="headspace-sampling-of-microcosms"/>
       <w:bookmarkEnd w:id="36"/>
       <w:r>
-        <w:t xml:space="preserve">Sampling microcosms:</w:t>
-      </w:r>
-    </w:p>
-    <w:p>
-      <w:pPr>
-        <w:pStyle w:val="Compact"/>
-        <w:numPr>
-          <w:numId w:val="1033"/>
+        <w:t xml:space="preserve">Headspace sampling of microcosms:</w:t>
+      </w:r>
+    </w:p>
+    <w:p>
+      <w:pPr>
+        <w:pStyle w:val="Compact"/>
+        <w:numPr>
+          <w:numId w:val="1037"/>
           <w:ilvl w:val="0"/>
         </w:numPr>
       </w:pPr>
@@ -1371,31 +1434,31 @@
       <w:pPr>
         <w:pStyle w:val="Compact"/>
         <w:numPr>
-          <w:numId w:val="1033"/>
-          <w:ilvl w:val="0"/>
-        </w:numPr>
-      </w:pPr>
-      <w:r>
-        <w:t xml:space="preserve">Push needle through 18 gauge sampling port and visually check to make sure the needle is all the way through the stopper.</w:t>
-      </w:r>
-    </w:p>
-    <w:p>
-      <w:pPr>
-        <w:pStyle w:val="Compact"/>
-        <w:numPr>
-          <w:numId w:val="1033"/>
-          <w:ilvl w:val="0"/>
-        </w:numPr>
-      </w:pPr>
-      <w:r>
-        <w:t xml:space="preserve">Pump the plunger 5 times to mix the gas.</w:t>
-      </w:r>
-    </w:p>
-    <w:p>
-      <w:pPr>
-        <w:pStyle w:val="Compact"/>
-        <w:numPr>
-          <w:numId w:val="1033"/>
+          <w:numId w:val="1037"/>
+          <w:ilvl w:val="0"/>
+        </w:numPr>
+      </w:pPr>
+      <w:r>
+        <w:t xml:space="preserve">Push needle through 18 gauge sampling port in the microcosm stopper and visually check to make sure the needle is all the way through the stopper (the needle openning must be all the way into the microcosm).</w:t>
+      </w:r>
+    </w:p>
+    <w:p>
+      <w:pPr>
+        <w:pStyle w:val="Compact"/>
+        <w:numPr>
+          <w:numId w:val="1037"/>
+          <w:ilvl w:val="0"/>
+        </w:numPr>
+      </w:pPr>
+      <w:r>
+        <w:t xml:space="preserve">Pump the plunger 5 times to mix the headspace gas.</w:t>
+      </w:r>
+    </w:p>
+    <w:p>
+      <w:pPr>
+        <w:pStyle w:val="Compact"/>
+        <w:numPr>
+          <w:numId w:val="1037"/>
           <w:ilvl w:val="0"/>
         </w:numPr>
       </w:pPr>
@@ -1422,7 +1485,7 @@
       <w:pPr>
         <w:pStyle w:val="Compact"/>
         <w:numPr>
-          <w:numId w:val="1033"/>
+          <w:numId w:val="1037"/>
           <w:ilvl w:val="0"/>
         </w:numPr>
       </w:pPr>
@@ -1434,7 +1497,7 @@
       <w:pPr>
         <w:pStyle w:val="Compact"/>
         <w:numPr>
-          <w:numId w:val="1034"/>
+          <w:numId w:val="1038"/>
           <w:ilvl w:val="1"/>
         </w:numPr>
       </w:pPr>
@@ -1455,7 +1518,7 @@
       <w:pPr>
         <w:pStyle w:val="Compact"/>
         <w:numPr>
-          <w:numId w:val="1033"/>
+          <w:numId w:val="1037"/>
           <w:ilvl w:val="0"/>
         </w:numPr>
       </w:pPr>
@@ -1467,10 +1530,19 @@
       <w:pPr>
         <w:pStyle w:val="Compact"/>
         <w:numPr>
-          <w:numId w:val="1033"/>
-          <w:ilvl w:val="0"/>
-        </w:numPr>
-      </w:pPr>
+          <w:numId w:val="1037"/>
+          <w:ilvl w:val="0"/>
+        </w:numPr>
+      </w:pPr>
+      <w:r>
+        <w:rPr>
+          <w:b/>
+        </w:rPr>
+        <w:t xml:space="preserve">IMPORTANT:</w:t>
+      </w:r>
+      <w:r>
+        <w:t xml:space="preserve"> </w:t>
+      </w:r>
       <w:r>
         <w:t xml:space="preserve">Note what time you finished sampling.</w:t>
       </w:r>
@@ -1479,7 +1551,7 @@
       <w:pPr>
         <w:pStyle w:val="Compact"/>
         <w:numPr>
-          <w:numId w:val="1035"/>
+          <w:numId w:val="1039"/>
           <w:ilvl w:val="1"/>
         </w:numPr>
       </w:pPr>
@@ -1491,7 +1563,7 @@
       <w:pPr>
         <w:pStyle w:val="Compact"/>
         <w:numPr>
-          <w:numId w:val="1035"/>
+          <w:numId w:val="1039"/>
           <w:ilvl w:val="1"/>
         </w:numPr>
       </w:pPr>
@@ -1503,7 +1575,7 @@
       <w:pPr>
         <w:pStyle w:val="Compact"/>
         <w:numPr>
-          <w:numId w:val="1033"/>
+          <w:numId w:val="1037"/>
           <w:ilvl w:val="0"/>
         </w:numPr>
       </w:pPr>
@@ -1530,7 +1602,7 @@
       <w:pPr>
         <w:pStyle w:val="Compact"/>
         <w:numPr>
-          <w:numId w:val="1036"/>
+          <w:numId w:val="1040"/>
           <w:ilvl w:val="1"/>
         </w:numPr>
       </w:pPr>
@@ -1542,7 +1614,7 @@
       <w:pPr>
         <w:pStyle w:val="Compact"/>
         <w:numPr>
-          <w:numId w:val="1037"/>
+          <w:numId w:val="1041"/>
           <w:ilvl w:val="2"/>
         </w:numPr>
       </w:pPr>
@@ -1563,7 +1635,7 @@
       <w:pPr>
         <w:pStyle w:val="Compact"/>
         <w:numPr>
-          <w:numId w:val="1037"/>
+          <w:numId w:val="1041"/>
           <w:ilvl w:val="2"/>
         </w:numPr>
       </w:pPr>
@@ -1584,7 +1656,7 @@
       <w:pPr>
         <w:pStyle w:val="Compact"/>
         <w:numPr>
-          <w:numId w:val="1036"/>
+          <w:numId w:val="1040"/>
           <w:ilvl w:val="1"/>
         </w:numPr>
       </w:pPr>
@@ -1596,7 +1668,7 @@
       <w:pPr>
         <w:pStyle w:val="Compact"/>
         <w:numPr>
-          <w:numId w:val="1038"/>
+          <w:numId w:val="1042"/>
           <w:ilvl w:val="2"/>
         </w:numPr>
       </w:pPr>
@@ -1617,7 +1689,7 @@
       <w:pPr>
         <w:pStyle w:val="Compact"/>
         <w:numPr>
-          <w:numId w:val="1036"/>
+          <w:numId w:val="1040"/>
           <w:ilvl w:val="1"/>
         </w:numPr>
       </w:pPr>
@@ -1632,7 +1704,7 @@
       <w:pPr>
         <w:pStyle w:val="Compact"/>
         <w:numPr>
-          <w:numId w:val="1036"/>
+          <w:numId w:val="1040"/>
           <w:ilvl w:val="1"/>
         </w:numPr>
       </w:pPr>
@@ -1653,7 +1725,7 @@
       <w:pPr>
         <w:pStyle w:val="Compact"/>
         <w:numPr>
-          <w:numId w:val="1033"/>
+          <w:numId w:val="1037"/>
           <w:ilvl w:val="0"/>
         </w:numPr>
       </w:pPr>
@@ -1665,7 +1737,7 @@
       <w:pPr>
         <w:pStyle w:val="Compact"/>
         <w:numPr>
-          <w:numId w:val="1033"/>
+          <w:numId w:val="1037"/>
           <w:ilvl w:val="0"/>
         </w:numPr>
       </w:pPr>
@@ -1706,7 +1778,7 @@
       <w:pPr>
         <w:pStyle w:val="Compact"/>
         <w:numPr>
-          <w:numId w:val="1039"/>
+          <w:numId w:val="1043"/>
           <w:ilvl w:val="0"/>
         </w:numPr>
       </w:pPr>
@@ -1718,7 +1790,7 @@
       <w:pPr>
         <w:pStyle w:val="Compact"/>
         <w:numPr>
-          <w:numId w:val="1040"/>
+          <w:numId w:val="1044"/>
           <w:ilvl w:val="1"/>
         </w:numPr>
       </w:pPr>
@@ -1750,7 +1822,7 @@
       <w:pPr>
         <w:pStyle w:val="Compact"/>
         <w:numPr>
-          <w:numId w:val="1041"/>
+          <w:numId w:val="1045"/>
           <w:ilvl w:val="0"/>
         </w:numPr>
       </w:pPr>
@@ -1762,7 +1834,7 @@
       <w:pPr>
         <w:pStyle w:val="Compact"/>
         <w:numPr>
-          <w:numId w:val="1041"/>
+          <w:numId w:val="1045"/>
           <w:ilvl w:val="0"/>
         </w:numPr>
       </w:pPr>
@@ -1774,7 +1846,7 @@
       <w:pPr>
         <w:pStyle w:val="Compact"/>
         <w:numPr>
-          <w:numId w:val="1041"/>
+          <w:numId w:val="1045"/>
           <w:ilvl w:val="0"/>
         </w:numPr>
       </w:pPr>
@@ -1786,7 +1858,7 @@
       <w:pPr>
         <w:pStyle w:val="Compact"/>
         <w:numPr>
-          <w:numId w:val="1041"/>
+          <w:numId w:val="1045"/>
           <w:ilvl w:val="0"/>
         </w:numPr>
       </w:pPr>
@@ -1798,7 +1870,7 @@
       <w:pPr>
         <w:pStyle w:val="Compact"/>
         <w:numPr>
-          <w:numId w:val="1041"/>
+          <w:numId w:val="1045"/>
           <w:ilvl w:val="0"/>
         </w:numPr>
       </w:pPr>
@@ -1810,7 +1882,7 @@
       <w:pPr>
         <w:pStyle w:val="Compact"/>
         <w:numPr>
-          <w:numId w:val="1041"/>
+          <w:numId w:val="1045"/>
           <w:ilvl w:val="0"/>
         </w:numPr>
       </w:pPr>
@@ -1822,7 +1894,7 @@
       <w:pPr>
         <w:pStyle w:val="Compact"/>
         <w:numPr>
-          <w:numId w:val="1041"/>
+          <w:numId w:val="1045"/>
           <w:ilvl w:val="0"/>
         </w:numPr>
       </w:pPr>
@@ -1844,7 +1916,7 @@
       <w:pPr>
         <w:pStyle w:val="Compact"/>
         <w:numPr>
-          <w:numId w:val="1042"/>
+          <w:numId w:val="1046"/>
           <w:ilvl w:val="0"/>
         </w:numPr>
       </w:pPr>
@@ -1865,7 +1937,7 @@
       <w:pPr>
         <w:pStyle w:val="Compact"/>
         <w:numPr>
-          <w:numId w:val="1043"/>
+          <w:numId w:val="1047"/>
           <w:ilvl w:val="0"/>
         </w:numPr>
       </w:pPr>
@@ -1877,7 +1949,7 @@
       <w:pPr>
         <w:pStyle w:val="Compact"/>
         <w:numPr>
-          <w:numId w:val="1043"/>
+          <w:numId w:val="1047"/>
           <w:ilvl w:val="0"/>
         </w:numPr>
       </w:pPr>
@@ -1889,7 +1961,7 @@
       <w:pPr>
         <w:pStyle w:val="Compact"/>
         <w:numPr>
-          <w:numId w:val="1044"/>
+          <w:numId w:val="1048"/>
           <w:ilvl w:val="1"/>
         </w:numPr>
       </w:pPr>
@@ -1901,7 +1973,7 @@
       <w:pPr>
         <w:pStyle w:val="Compact"/>
         <w:numPr>
-          <w:numId w:val="1044"/>
+          <w:numId w:val="1048"/>
           <w:ilvl w:val="1"/>
         </w:numPr>
       </w:pPr>
@@ -1913,7 +1985,7 @@
       <w:pPr>
         <w:pStyle w:val="Compact"/>
         <w:numPr>
-          <w:numId w:val="1043"/>
+          <w:numId w:val="1047"/>
           <w:ilvl w:val="0"/>
         </w:numPr>
       </w:pPr>
@@ -1925,7 +1997,7 @@
       <w:pPr>
         <w:pStyle w:val="Compact"/>
         <w:numPr>
-          <w:numId w:val="1045"/>
+          <w:numId w:val="1049"/>
           <w:ilvl w:val="1"/>
         </w:numPr>
       </w:pPr>
@@ -1937,7 +2009,7 @@
       <w:pPr>
         <w:pStyle w:val="Compact"/>
         <w:numPr>
-          <w:numId w:val="1043"/>
+          <w:numId w:val="1047"/>
           <w:ilvl w:val="0"/>
         </w:numPr>
       </w:pPr>
@@ -1949,7 +2021,7 @@
       <w:pPr>
         <w:pStyle w:val="Compact"/>
         <w:numPr>
-          <w:numId w:val="1046"/>
+          <w:numId w:val="1050"/>
           <w:ilvl w:val="1"/>
         </w:numPr>
       </w:pPr>
@@ -1961,7 +2033,7 @@
       <w:pPr>
         <w:pStyle w:val="Compact"/>
         <w:numPr>
-          <w:numId w:val="1046"/>
+          <w:numId w:val="1050"/>
           <w:ilvl w:val="1"/>
         </w:numPr>
       </w:pPr>
@@ -1973,19 +2045,19 @@
       <w:pPr>
         <w:pStyle w:val="Compact"/>
         <w:numPr>
+          <w:numId w:val="1051"/>
+          <w:ilvl w:val="2"/>
+        </w:numPr>
+      </w:pPr>
+      <w:r>
+        <w:t xml:space="preserve">Heat needed to full solubilize vanillin</w:t>
+      </w:r>
+    </w:p>
+    <w:p>
+      <w:pPr>
+        <w:pStyle w:val="Compact"/>
+        <w:numPr>
           <w:numId w:val="1047"/>
-          <w:ilvl w:val="2"/>
-        </w:numPr>
-      </w:pPr>
-      <w:r>
-        <w:t xml:space="preserve">Heat needed to full solubilize vanillin</w:t>
-      </w:r>
-    </w:p>
-    <w:p>
-      <w:pPr>
-        <w:pStyle w:val="Compact"/>
-        <w:numPr>
-          <w:numId w:val="1043"/>
           <w:ilvl w:val="0"/>
         </w:numPr>
       </w:pPr>
@@ -1997,7 +2069,7 @@
       <w:pPr>
         <w:pStyle w:val="Compact"/>
         <w:numPr>
-          <w:numId w:val="1048"/>
+          <w:numId w:val="1052"/>
           <w:ilvl w:val="1"/>
         </w:numPr>
       </w:pPr>
@@ -2009,7 +2081,7 @@
       <w:pPr>
         <w:pStyle w:val="Compact"/>
         <w:numPr>
-          <w:numId w:val="1043"/>
+          <w:numId w:val="1047"/>
           <w:ilvl w:val="0"/>
         </w:numPr>
       </w:pPr>
@@ -2021,7 +2093,7 @@
       <w:pPr>
         <w:pStyle w:val="Compact"/>
         <w:numPr>
-          <w:numId w:val="1043"/>
+          <w:numId w:val="1047"/>
           <w:ilvl w:val="0"/>
         </w:numPr>
       </w:pPr>
@@ -2033,7 +2105,7 @@
       <w:pPr>
         <w:pStyle w:val="Compact"/>
         <w:numPr>
-          <w:numId w:val="1049"/>
+          <w:numId w:val="1053"/>
           <w:ilvl w:val="1"/>
         </w:numPr>
       </w:pPr>
@@ -2065,7 +2137,7 @@
       <w:pPr>
         <w:pStyle w:val="Compact"/>
         <w:numPr>
-          <w:numId w:val="1050"/>
+          <w:numId w:val="1054"/>
           <w:ilvl w:val="0"/>
         </w:numPr>
       </w:pPr>
@@ -2077,7 +2149,7 @@
       <w:pPr>
         <w:pStyle w:val="Compact"/>
         <w:numPr>
-          <w:numId w:val="1050"/>
+          <w:numId w:val="1054"/>
           <w:ilvl w:val="0"/>
         </w:numPr>
       </w:pPr>
@@ -2089,7 +2161,7 @@
       <w:pPr>
         <w:pStyle w:val="Compact"/>
         <w:numPr>
-          <w:numId w:val="1050"/>
+          <w:numId w:val="1054"/>
           <w:ilvl w:val="0"/>
         </w:numPr>
       </w:pPr>
@@ -2101,7 +2173,7 @@
       <w:pPr>
         <w:pStyle w:val="Compact"/>
         <w:numPr>
-          <w:numId w:val="1050"/>
+          <w:numId w:val="1054"/>
           <w:ilvl w:val="0"/>
         </w:numPr>
       </w:pPr>
@@ -2123,7 +2195,7 @@
       <w:pPr>
         <w:pStyle w:val="Compact"/>
         <w:numPr>
-          <w:numId w:val="1051"/>
+          <w:numId w:val="1055"/>
           <w:ilvl w:val="0"/>
         </w:numPr>
       </w:pPr>
@@ -2135,7 +2207,7 @@
       <w:pPr>
         <w:pStyle w:val="Compact"/>
         <w:numPr>
-          <w:numId w:val="1052"/>
+          <w:numId w:val="1056"/>
           <w:ilvl w:val="1"/>
         </w:numPr>
       </w:pPr>
@@ -2147,7 +2219,7 @@
       <w:pPr>
         <w:pStyle w:val="Compact"/>
         <w:numPr>
-          <w:numId w:val="1052"/>
+          <w:numId w:val="1056"/>
           <w:ilvl w:val="1"/>
         </w:numPr>
       </w:pPr>
@@ -2168,7 +2240,7 @@
       <w:pPr>
         <w:pStyle w:val="Compact"/>
         <w:numPr>
-          <w:numId w:val="1051"/>
+          <w:numId w:val="1055"/>
           <w:ilvl w:val="0"/>
         </w:numPr>
       </w:pPr>
@@ -2180,7 +2252,7 @@
       <w:pPr>
         <w:pStyle w:val="Compact"/>
         <w:numPr>
-          <w:numId w:val="1053"/>
+          <w:numId w:val="1057"/>
           <w:ilvl w:val="1"/>
         </w:numPr>
       </w:pPr>
@@ -2212,7 +2284,7 @@
       <w:pPr>
         <w:pStyle w:val="Compact"/>
         <w:numPr>
-          <w:numId w:val="1054"/>
+          <w:numId w:val="1058"/>
           <w:ilvl w:val="0"/>
         </w:numPr>
       </w:pPr>
@@ -2224,7 +2296,7 @@
       <w:pPr>
         <w:pStyle w:val="Compact"/>
         <w:numPr>
-          <w:numId w:val="1054"/>
+          <w:numId w:val="1058"/>
           <w:ilvl w:val="0"/>
         </w:numPr>
       </w:pPr>
@@ -2236,7 +2308,7 @@
       <w:pPr>
         <w:pStyle w:val="Compact"/>
         <w:numPr>
-          <w:numId w:val="1055"/>
+          <w:numId w:val="1059"/>
           <w:ilvl w:val="1"/>
         </w:numPr>
       </w:pPr>
@@ -2248,7 +2320,7 @@
       <w:pPr>
         <w:pStyle w:val="Compact"/>
         <w:numPr>
-          <w:numId w:val="1055"/>
+          <w:numId w:val="1059"/>
           <w:ilvl w:val="1"/>
         </w:numPr>
       </w:pPr>
@@ -2260,7 +2332,7 @@
       <w:pPr>
         <w:pStyle w:val="Compact"/>
         <w:numPr>
-          <w:numId w:val="1055"/>
+          <w:numId w:val="1059"/>
           <w:ilvl w:val="1"/>
         </w:numPr>
       </w:pPr>
@@ -2272,7 +2344,7 @@
       <w:pPr>
         <w:pStyle w:val="Compact"/>
         <w:numPr>
-          <w:numId w:val="1055"/>
+          <w:numId w:val="1059"/>
           <w:ilvl w:val="1"/>
         </w:numPr>
       </w:pPr>
@@ -2284,7 +2356,7 @@
       <w:pPr>
         <w:pStyle w:val="Compact"/>
         <w:numPr>
-          <w:numId w:val="1054"/>
+          <w:numId w:val="1058"/>
           <w:ilvl w:val="0"/>
         </w:numPr>
       </w:pPr>
@@ -2296,7 +2368,7 @@
       <w:pPr>
         <w:pStyle w:val="Compact"/>
         <w:numPr>
-          <w:numId w:val="1054"/>
+          <w:numId w:val="1058"/>
           <w:ilvl w:val="0"/>
         </w:numPr>
       </w:pPr>
@@ -2308,7 +2380,7 @@
       <w:pPr>
         <w:pStyle w:val="Compact"/>
         <w:numPr>
-          <w:numId w:val="1054"/>
+          <w:numId w:val="1058"/>
           <w:ilvl w:val="0"/>
         </w:numPr>
       </w:pPr>
@@ -2320,7 +2392,7 @@
       <w:pPr>
         <w:pStyle w:val="Compact"/>
         <w:numPr>
-          <w:numId w:val="1054"/>
+          <w:numId w:val="1058"/>
           <w:ilvl w:val="0"/>
         </w:numPr>
       </w:pPr>
@@ -2332,7 +2404,7 @@
       <w:pPr>
         <w:pStyle w:val="Compact"/>
         <w:numPr>
-          <w:numId w:val="1054"/>
+          <w:numId w:val="1058"/>
           <w:ilvl w:val="0"/>
         </w:numPr>
       </w:pPr>
@@ -2344,7 +2416,7 @@
       <w:pPr>
         <w:pStyle w:val="Compact"/>
         <w:numPr>
-          <w:numId w:val="1054"/>
+          <w:numId w:val="1058"/>
           <w:ilvl w:val="0"/>
         </w:numPr>
       </w:pPr>
@@ -2376,7 +2448,7 @@
       <w:pPr>
         <w:pStyle w:val="Compact"/>
         <w:numPr>
-          <w:numId w:val="1056"/>
+          <w:numId w:val="1060"/>
           <w:ilvl w:val="0"/>
         </w:numPr>
       </w:pPr>
@@ -2388,7 +2460,7 @@
       <w:pPr>
         <w:pStyle w:val="Compact"/>
         <w:numPr>
-          <w:numId w:val="1057"/>
+          <w:numId w:val="1061"/>
           <w:ilvl w:val="1"/>
         </w:numPr>
       </w:pPr>
@@ -2400,7 +2472,7 @@
       <w:pPr>
         <w:pStyle w:val="Compact"/>
         <w:numPr>
-          <w:numId w:val="1056"/>
+          <w:numId w:val="1060"/>
           <w:ilvl w:val="0"/>
         </w:numPr>
       </w:pPr>
@@ -2412,7 +2484,7 @@
       <w:pPr>
         <w:pStyle w:val="Compact"/>
         <w:numPr>
-          <w:numId w:val="1056"/>
+          <w:numId w:val="1060"/>
           <w:ilvl w:val="0"/>
         </w:numPr>
       </w:pPr>
@@ -2424,7 +2496,7 @@
       <w:pPr>
         <w:pStyle w:val="Compact"/>
         <w:numPr>
-          <w:numId w:val="1058"/>
+          <w:numId w:val="1062"/>
           <w:ilvl w:val="1"/>
         </w:numPr>
       </w:pPr>
@@ -2436,7 +2508,7 @@
       <w:pPr>
         <w:pStyle w:val="Compact"/>
         <w:numPr>
-          <w:numId w:val="1056"/>
+          <w:numId w:val="1060"/>
           <w:ilvl w:val="0"/>
         </w:numPr>
       </w:pPr>
@@ -2448,7 +2520,7 @@
       <w:pPr>
         <w:pStyle w:val="Compact"/>
         <w:numPr>
-          <w:numId w:val="1056"/>
+          <w:numId w:val="1060"/>
           <w:ilvl w:val="0"/>
         </w:numPr>
       </w:pPr>
@@ -2460,7 +2532,7 @@
       <w:pPr>
         <w:pStyle w:val="Compact"/>
         <w:numPr>
-          <w:numId w:val="1059"/>
+          <w:numId w:val="1063"/>
           <w:ilvl w:val="1"/>
         </w:numPr>
       </w:pPr>
@@ -2472,7 +2544,7 @@
       <w:pPr>
         <w:pStyle w:val="Compact"/>
         <w:numPr>
-          <w:numId w:val="1059"/>
+          <w:numId w:val="1063"/>
           <w:ilvl w:val="1"/>
         </w:numPr>
       </w:pPr>
@@ -2484,7 +2556,7 @@
       <w:pPr>
         <w:pStyle w:val="Compact"/>
         <w:numPr>
-          <w:numId w:val="1056"/>
+          <w:numId w:val="1060"/>
           <w:ilvl w:val="0"/>
         </w:numPr>
       </w:pPr>
@@ -2496,7 +2568,7 @@
       <w:pPr>
         <w:pStyle w:val="Compact"/>
         <w:numPr>
-          <w:numId w:val="1060"/>
+          <w:numId w:val="1064"/>
           <w:ilvl w:val="1"/>
         </w:numPr>
       </w:pPr>
@@ -2518,7 +2590,7 @@
       <w:pPr>
         <w:pStyle w:val="Compact"/>
         <w:numPr>
-          <w:numId w:val="1061"/>
+          <w:numId w:val="1065"/>
           <w:ilvl w:val="0"/>
         </w:numPr>
       </w:pPr>
@@ -2530,7 +2602,7 @@
       <w:pPr>
         <w:pStyle w:val="Compact"/>
         <w:numPr>
-          <w:numId w:val="1061"/>
+          <w:numId w:val="1065"/>
           <w:ilvl w:val="0"/>
         </w:numPr>
       </w:pPr>
@@ -2542,7 +2614,7 @@
       <w:pPr>
         <w:pStyle w:val="Compact"/>
         <w:numPr>
-          <w:numId w:val="1062"/>
+          <w:numId w:val="1066"/>
           <w:ilvl w:val="1"/>
         </w:numPr>
       </w:pPr>
@@ -2554,7 +2626,7 @@
       <w:pPr>
         <w:pStyle w:val="Compact"/>
         <w:numPr>
-          <w:numId w:val="1061"/>
+          <w:numId w:val="1065"/>
           <w:ilvl w:val="0"/>
         </w:numPr>
       </w:pPr>
@@ -2566,7 +2638,7 @@
       <w:pPr>
         <w:pStyle w:val="Compact"/>
         <w:numPr>
-          <w:numId w:val="1061"/>
+          <w:numId w:val="1065"/>
           <w:ilvl w:val="0"/>
         </w:numPr>
       </w:pPr>
@@ -2578,7 +2650,7 @@
       <w:pPr>
         <w:pStyle w:val="Compact"/>
         <w:numPr>
-          <w:numId w:val="1061"/>
+          <w:numId w:val="1065"/>
           <w:ilvl w:val="0"/>
         </w:numPr>
       </w:pPr>
@@ -2590,7 +2662,7 @@
       <w:pPr>
         <w:pStyle w:val="Compact"/>
         <w:numPr>
-          <w:numId w:val="1063"/>
+          <w:numId w:val="1067"/>
           <w:ilvl w:val="1"/>
         </w:numPr>
       </w:pPr>
@@ -2602,7 +2674,7 @@
       <w:pPr>
         <w:pStyle w:val="Compact"/>
         <w:numPr>
-          <w:numId w:val="1061"/>
+          <w:numId w:val="1065"/>
           <w:ilvl w:val="0"/>
         </w:numPr>
       </w:pPr>
@@ -2614,7 +2686,7 @@
       <w:pPr>
         <w:pStyle w:val="Compact"/>
         <w:numPr>
-          <w:numId w:val="1061"/>
+          <w:numId w:val="1065"/>
           <w:ilvl w:val="0"/>
         </w:numPr>
       </w:pPr>
@@ -2626,7 +2698,7 @@
       <w:pPr>
         <w:pStyle w:val="Compact"/>
         <w:numPr>
-          <w:numId w:val="1064"/>
+          <w:numId w:val="1068"/>
           <w:ilvl w:val="1"/>
         </w:numPr>
       </w:pPr>
@@ -2638,7 +2710,7 @@
       <w:pPr>
         <w:pStyle w:val="Compact"/>
         <w:numPr>
-          <w:numId w:val="1064"/>
+          <w:numId w:val="1068"/>
           <w:ilvl w:val="1"/>
         </w:numPr>
       </w:pPr>
@@ -2660,7 +2732,7 @@
       <w:pPr>
         <w:pStyle w:val="Compact"/>
         <w:numPr>
-          <w:numId w:val="1065"/>
+          <w:numId w:val="1069"/>
           <w:ilvl w:val="0"/>
         </w:numPr>
       </w:pPr>
@@ -2672,7 +2744,7 @@
       <w:pPr>
         <w:pStyle w:val="Compact"/>
         <w:numPr>
-          <w:numId w:val="1065"/>
+          <w:numId w:val="1069"/>
           <w:ilvl w:val="0"/>
         </w:numPr>
       </w:pPr>
@@ -2684,7 +2756,7 @@
       <w:pPr>
         <w:pStyle w:val="Compact"/>
         <w:numPr>
-          <w:numId w:val="1065"/>
+          <w:numId w:val="1069"/>
           <w:ilvl w:val="0"/>
         </w:numPr>
       </w:pPr>
@@ -2696,7 +2768,7 @@
       <w:pPr>
         <w:pStyle w:val="Compact"/>
         <w:numPr>
-          <w:numId w:val="1066"/>
+          <w:numId w:val="1070"/>
           <w:ilvl w:val="1"/>
         </w:numPr>
       </w:pPr>
@@ -2708,7 +2780,7 @@
       <w:pPr>
         <w:pStyle w:val="Compact"/>
         <w:numPr>
-          <w:numId w:val="1065"/>
+          <w:numId w:val="1069"/>
           <w:ilvl w:val="0"/>
         </w:numPr>
       </w:pPr>
@@ -2720,7 +2792,7 @@
       <w:pPr>
         <w:pStyle w:val="Compact"/>
         <w:numPr>
-          <w:numId w:val="1065"/>
+          <w:numId w:val="1069"/>
           <w:ilvl w:val="0"/>
         </w:numPr>
       </w:pPr>
@@ -2821,7 +2893,7 @@
     </w:lvl>
   </w:abstractNum>
   <w:abstractNum w:abstractNumId="990">
-    <w:nsid w:val="a0f1b533"/>
+    <w:nsid w:val="4510b478"/>
     <w:multiLevelType w:val="multilevel"/>
     <w:lvl w:ilvl="0">
       <w:numFmt w:val="bullet"/>
@@ -2902,7 +2974,7 @@
     </w:lvl>
   </w:abstractNum>
   <w:abstractNum w:abstractNumId="991">
-    <w:nsid w:val="47cca038"/>
+    <w:nsid w:val="daefa660"/>
     <w:multiLevelType w:val="multilevel"/>
     <w:lvl w:ilvl="0">
       <w:numFmt w:val="bullet"/>
@@ -2983,7 +3055,7 @@
     </w:lvl>
   </w:abstractNum>
   <w:abstractNum w:abstractNumId="99411">
-    <w:nsid w:val="514ceb48"/>
+    <w:nsid w:val="9d45cc1f"/>
     <w:multiLevelType w:val="multilevel"/>
     <w:lvl w:ilvl="0">
       <w:start w:val="1"/>
@@ -3116,6 +3188,9 @@
     <w:abstractNumId w:val="991"/>
   </w:num>
   <w:num w:numId="1014">
+    <w:abstractNumId w:val="991"/>
+  </w:num>
+  <w:num w:numId="1015">
     <w:abstractNumId w:val="99411"/>
     <w:lvlOverride w:ilvl="0">
       <w:startOverride w:val="1"/>
@@ -3139,10 +3214,10 @@
       <w:startOverride w:val="1"/>
     </w:lvlOverride>
   </w:num>
-  <w:num w:numId="1015">
-    <w:abstractNumId w:val="991"/>
-  </w:num>
   <w:num w:numId="1016">
+    <w:abstractNumId w:val="991"/>
+  </w:num>
+  <w:num w:numId="1017">
     <w:abstractNumId w:val="99411"/>
     <w:lvlOverride w:ilvl="0">
       <w:startOverride w:val="1"/>
@@ -3166,16 +3241,10 @@
       <w:startOverride w:val="1"/>
     </w:lvlOverride>
   </w:num>
-  <w:num w:numId="1017">
-    <w:abstractNumId w:val="991"/>
-  </w:num>
   <w:num w:numId="1018">
     <w:abstractNumId w:val="991"/>
   </w:num>
   <w:num w:numId="1019">
-    <w:abstractNumId w:val="991"/>
-  </w:num>
-  <w:num w:numId="1020">
     <w:abstractNumId w:val="99411"/>
     <w:lvlOverride w:ilvl="0">
       <w:startOverride w:val="1"/>
@@ -3199,7 +3268,16 @@
       <w:startOverride w:val="1"/>
     </w:lvlOverride>
   </w:num>
+  <w:num w:numId="1020">
+    <w:abstractNumId w:val="991"/>
+  </w:num>
   <w:num w:numId="1021">
+    <w:abstractNumId w:val="991"/>
+  </w:num>
+  <w:num w:numId="1022">
+    <w:abstractNumId w:val="991"/>
+  </w:num>
+  <w:num w:numId="1023">
     <w:abstractNumId w:val="99411"/>
     <w:lvlOverride w:ilvl="0">
       <w:startOverride w:val="1"/>
@@ -3223,28 +3301,7 @@
       <w:startOverride w:val="1"/>
     </w:lvlOverride>
   </w:num>
-  <w:num w:numId="1022">
-    <w:abstractNumId w:val="991"/>
-  </w:num>
-  <w:num w:numId="1023">
-    <w:abstractNumId w:val="991"/>
-  </w:num>
   <w:num w:numId="1024">
-    <w:abstractNumId w:val="991"/>
-  </w:num>
-  <w:num w:numId="1025">
-    <w:abstractNumId w:val="991"/>
-  </w:num>
-  <w:num w:numId="1026">
-    <w:abstractNumId w:val="991"/>
-  </w:num>
-  <w:num w:numId="1027">
-    <w:abstractNumId w:val="991"/>
-  </w:num>
-  <w:num w:numId="1028">
-    <w:abstractNumId w:val="991"/>
-  </w:num>
-  <w:num w:numId="1029">
     <w:abstractNumId w:val="99411"/>
     <w:lvlOverride w:ilvl="0">
       <w:startOverride w:val="1"/>
@@ -3267,6 +3324,21 @@
     <w:lvlOverride w:ilvl="6">
       <w:startOverride w:val="1"/>
     </w:lvlOverride>
+  </w:num>
+  <w:num w:numId="1025">
+    <w:abstractNumId w:val="991"/>
+  </w:num>
+  <w:num w:numId="1026">
+    <w:abstractNumId w:val="991"/>
+  </w:num>
+  <w:num w:numId="1027">
+    <w:abstractNumId w:val="991"/>
+  </w:num>
+  <w:num w:numId="1028">
+    <w:abstractNumId w:val="991"/>
+  </w:num>
+  <w:num w:numId="1029">
+    <w:abstractNumId w:val="991"/>
   </w:num>
   <w:num w:numId="1030">
     <w:abstractNumId w:val="991"/>
@@ -3311,24 +3383,6 @@
     <w:abstractNumId w:val="991"/>
   </w:num>
   <w:num w:numId="1037">
-    <w:abstractNumId w:val="991"/>
-  </w:num>
-  <w:num w:numId="1038">
-    <w:abstractNumId w:val="991"/>
-  </w:num>
-  <w:num w:numId="1039">
-    <w:abstractNumId w:val="991"/>
-  </w:num>
-  <w:num w:numId="1040">
-    <w:abstractNumId w:val="991"/>
-  </w:num>
-  <w:num w:numId="1041">
-    <w:abstractNumId w:val="991"/>
-  </w:num>
-  <w:num w:numId="1042">
-    <w:abstractNumId w:val="991"/>
-  </w:num>
-  <w:num w:numId="1043">
     <w:abstractNumId w:val="99411"/>
     <w:lvlOverride w:ilvl="0">
       <w:startOverride w:val="1"/>
@@ -3352,6 +3406,24 @@
       <w:startOverride w:val="1"/>
     </w:lvlOverride>
   </w:num>
+  <w:num w:numId="1038">
+    <w:abstractNumId w:val="991"/>
+  </w:num>
+  <w:num w:numId="1039">
+    <w:abstractNumId w:val="991"/>
+  </w:num>
+  <w:num w:numId="1040">
+    <w:abstractNumId w:val="991"/>
+  </w:num>
+  <w:num w:numId="1041">
+    <w:abstractNumId w:val="991"/>
+  </w:num>
+  <w:num w:numId="1042">
+    <w:abstractNumId w:val="991"/>
+  </w:num>
+  <w:num w:numId="1043">
+    <w:abstractNumId w:val="991"/>
+  </w:num>
   <w:num w:numId="1044">
     <w:abstractNumId w:val="991"/>
   </w:num>
@@ -3362,18 +3434,6 @@
     <w:abstractNumId w:val="991"/>
   </w:num>
   <w:num w:numId="1047">
-    <w:abstractNumId w:val="991"/>
-  </w:num>
-  <w:num w:numId="1048">
-    <w:abstractNumId w:val="991"/>
-  </w:num>
-  <w:num w:numId="1049">
-    <w:abstractNumId w:val="991"/>
-  </w:num>
-  <w:num w:numId="1050">
-    <w:abstractNumId w:val="991"/>
-  </w:num>
-  <w:num w:numId="1051">
     <w:abstractNumId w:val="99411"/>
     <w:lvlOverride w:ilvl="0">
       <w:startOverride w:val="1"/>
@@ -3397,6 +3457,18 @@
       <w:startOverride w:val="1"/>
     </w:lvlOverride>
   </w:num>
+  <w:num w:numId="1048">
+    <w:abstractNumId w:val="991"/>
+  </w:num>
+  <w:num w:numId="1049">
+    <w:abstractNumId w:val="991"/>
+  </w:num>
+  <w:num w:numId="1050">
+    <w:abstractNumId w:val="991"/>
+  </w:num>
+  <w:num w:numId="1051">
+    <w:abstractNumId w:val="991"/>
+  </w:num>
   <w:num w:numId="1052">
     <w:abstractNumId w:val="991"/>
   </w:num>
@@ -3407,9 +3479,6 @@
     <w:abstractNumId w:val="991"/>
   </w:num>
   <w:num w:numId="1055">
-    <w:abstractNumId w:val="991"/>
-  </w:num>
-  <w:num w:numId="1056">
     <w:abstractNumId w:val="99411"/>
     <w:lvlOverride w:ilvl="0">
       <w:startOverride w:val="1"/>
@@ -3433,6 +3502,9 @@
       <w:startOverride w:val="1"/>
     </w:lvlOverride>
   </w:num>
+  <w:num w:numId="1056">
+    <w:abstractNumId w:val="991"/>
+  </w:num>
   <w:num w:numId="1057">
     <w:abstractNumId w:val="991"/>
   </w:num>
@@ -3443,9 +3515,6 @@
     <w:abstractNumId w:val="991"/>
   </w:num>
   <w:num w:numId="1060">
-    <w:abstractNumId w:val="991"/>
-  </w:num>
-  <w:num w:numId="1061">
     <w:abstractNumId w:val="99411"/>
     <w:lvlOverride w:ilvl="0">
       <w:startOverride w:val="1"/>
@@ -3468,6 +3537,9 @@
     <w:lvlOverride w:ilvl="6">
       <w:startOverride w:val="1"/>
     </w:lvlOverride>
+  </w:num>
+  <w:num w:numId="1061">
+    <w:abstractNumId w:val="991"/>
   </w:num>
   <w:num w:numId="1062">
     <w:abstractNumId w:val="991"/>
@@ -3503,6 +3575,39 @@
     </w:lvlOverride>
   </w:num>
   <w:num w:numId="1066">
+    <w:abstractNumId w:val="991"/>
+  </w:num>
+  <w:num w:numId="1067">
+    <w:abstractNumId w:val="991"/>
+  </w:num>
+  <w:num w:numId="1068">
+    <w:abstractNumId w:val="991"/>
+  </w:num>
+  <w:num w:numId="1069">
+    <w:abstractNumId w:val="99411"/>
+    <w:lvlOverride w:ilvl="0">
+      <w:startOverride w:val="1"/>
+    </w:lvlOverride>
+    <w:lvlOverride w:ilvl="1">
+      <w:startOverride w:val="1"/>
+    </w:lvlOverride>
+    <w:lvlOverride w:ilvl="2">
+      <w:startOverride w:val="1"/>
+    </w:lvlOverride>
+    <w:lvlOverride w:ilvl="3">
+      <w:startOverride w:val="1"/>
+    </w:lvlOverride>
+    <w:lvlOverride w:ilvl="4">
+      <w:startOverride w:val="1"/>
+    </w:lvlOverride>
+    <w:lvlOverride w:ilvl="5">
+      <w:startOverride w:val="1"/>
+    </w:lvlOverride>
+    <w:lvlOverride w:ilvl="6">
+      <w:startOverride w:val="1"/>
+    </w:lvlOverride>
+  </w:num>
+  <w:num w:numId="1070">
     <w:abstractNumId w:val="991"/>
   </w:num>
 </w:numbering>

</xml_diff>